<commit_message>
Correction mineure de bug concernant la fonction drawAxe
</commit_message>
<xml_diff>
--- a/dessin_de_courbes/dessin_de_courbes/rapport.docx
+++ b/dessin_de_courbes/dessin_de_courbes/rapport.docx
@@ -75,34 +75,10 @@
     <w:p>
       <w:r>
         <w:tab/>
-        <w:t xml:space="preserve">Pour pouvoir travailler simultanément sur le projet, nous avons choisi de créer un dépôt « Git » afin d’y sauvegarder les sources. Cela permet de créer des branches qui peuvent correspondre aux différents éléments à implémenter au projet (lecture du fichier de configuration, génération de l’image, </w:t>
-      </w:r>
-      <w:proofErr w:type="spellStart"/>
-      <w:r>
-        <w:t>etc</w:t>
-      </w:r>
-      <w:proofErr w:type="spellEnd"/>
-      <w:r>
-        <w:t xml:space="preserve">). Une fois cette partie de programme terminée et fonctionnel, il suffit de l’intégrer au programme principal qui est la branche « maître ». </w:t>
-      </w:r>
-      <w:r>
-        <w:t xml:space="preserve">Pour héberger le code source nous avons choisis d’utiliser la populaire plateforme de </w:t>
-      </w:r>
-      <w:proofErr w:type="spellStart"/>
-      <w:r>
-        <w:t>GitHub</w:t>
-      </w:r>
-      <w:proofErr w:type="spellEnd"/>
-      <w:r>
-        <w:t xml:space="preserve"> et </w:t>
-      </w:r>
-      <w:proofErr w:type="spellStart"/>
-      <w:r>
-        <w:t>SourceTree</w:t>
-      </w:r>
-      <w:proofErr w:type="spellEnd"/>
-      <w:r>
-        <w:t xml:space="preserve"> comme programme de gestion de dépôt.</w:t>
+        <w:t xml:space="preserve">Pour pouvoir travailler simultanément sur le projet, nous avons choisi de créer un dépôt « Git » afin d’y sauvegarder les sources. Cela permet de créer des branches qui peuvent correspondre aux différents éléments à implémenter au projet (lecture du fichier de configuration, génération de l’image, etc). Une fois cette partie de programme terminée et fonctionnel, il suffit de l’intégrer au programme principal qui est la branche « maître ». </w:t>
+      </w:r>
+      <w:r>
+        <w:t>Pour héberger le code source nous avons choisis d’utiliser la populaire plateforme de GitHub et SourceTree comme programme de gestion de dépôt.</w:t>
       </w:r>
     </w:p>
     <w:p/>
@@ -154,15 +130,7 @@
     </w:p>
     <w:p>
       <w:r>
-        <w:t xml:space="preserve">Les fonctions </w:t>
-      </w:r>
-      <w:proofErr w:type="spellStart"/>
-      <w:r>
-        <w:t>draw</w:t>
-      </w:r>
-      <w:proofErr w:type="spellEnd"/>
-      <w:r>
-        <w:t>, par exemple, sont toutes les fonctions permettant de dessiner et modifier les données bitmap bruts.</w:t>
+        <w:t>Les fonctions draw, par exemple, sont toutes les fonctions permettant de dessiner et modifier les données bitmap bruts.</w:t>
       </w:r>
     </w:p>
     <w:p>
@@ -266,32 +234,11 @@
       <w:r>
         <w:t>a été l’utilisation des fontes. En effet, aucune bibliothèque standard ne permet de convertir un caractère en une image bitmap. Nous avions déjà prévu les noms de fonctions, mais absolument pas comment nous y prendre pour générer des caractères imprimables. En recherchant sur le très populaire site Web « </w:t>
       </w:r>
-      <w:proofErr w:type="spellStart"/>
       <w:r>
         <w:t>StackOv</w:t>
       </w:r>
       <w:r>
-        <w:t>erflow</w:t>
-      </w:r>
-      <w:proofErr w:type="spellEnd"/>
-      <w:r>
-        <w:t xml:space="preserve"> », un utilisateur suggérait de créer les caractères dans un fichier </w:t>
-      </w:r>
-      <w:proofErr w:type="spellStart"/>
-      <w:r>
-        <w:t>xbm</w:t>
-      </w:r>
-      <w:proofErr w:type="spellEnd"/>
-      <w:r>
-        <w:t xml:space="preserve">, contenant une structure composée d’octet. Cette structure, mise sous forme de tableau, représentait parfaitement le caractère demandé. Après pas mal de recherche, nous n’avions malheureusement trouvé aucun header </w:t>
-      </w:r>
-      <w:proofErr w:type="spellStart"/>
-      <w:r>
-        <w:t>xbm</w:t>
-      </w:r>
-      <w:proofErr w:type="spellEnd"/>
-      <w:r>
-        <w:t xml:space="preserve"> utilisable pour notre programme.</w:t>
+        <w:t>erflow », un utilisateur suggérait de créer les caractères dans un fichier xbm, contenant une structure composée d’octet. Cette structure, mise sous forme de tableau, représentait parfaitement le caractère demandé. Après pas mal de recherche, nous n’avions malheureusement trouvé aucun header xbm utilisable pour notre programme.</w:t>
       </w:r>
       <w:r>
         <w:t xml:space="preserve"> </w:t>
@@ -303,37 +250,16 @@
         <w:t>vu la taille de fonte demandée.</w:t>
       </w:r>
       <w:r>
-        <w:t xml:space="preserve"> Nous avons donc choisi de le générer. A l’aide d’un peu de script </w:t>
-      </w:r>
-      <w:proofErr w:type="spellStart"/>
-      <w:r>
-        <w:t>bash</w:t>
-      </w:r>
-      <w:proofErr w:type="spellEnd"/>
-      <w:r>
-        <w:t xml:space="preserve">, du </w:t>
-      </w:r>
-      <w:r>
-        <w:t xml:space="preserve">logiciel </w:t>
-      </w:r>
-      <w:proofErr w:type="spellStart"/>
-      <w:r>
-        <w:t>ImageMagick</w:t>
-      </w:r>
-      <w:proofErr w:type="spellEnd"/>
+        <w:t xml:space="preserve"> Nous avons donc choisi de le générer. A l’aide d’un peu de script bash, du </w:t>
+      </w:r>
+      <w:r>
+        <w:t>logiciel ImageMagick</w:t>
+      </w:r>
       <w:r>
         <w:t xml:space="preserve">, </w:t>
       </w:r>
       <w:r>
-        <w:t>ainsi que d’un peu de script Perl, nous avons pu directement générer nos caractères, ainsi que le « switch/case » de la fonction « </w:t>
-      </w:r>
-      <w:proofErr w:type="spellStart"/>
-      <w:r>
-        <w:t>drawChar</w:t>
-      </w:r>
-      <w:proofErr w:type="spellEnd"/>
-      <w:r>
-        <w:t> »</w:t>
+        <w:t>ainsi que d’un peu de script Perl, nous avons pu directement générer nos caractères, ainsi que le « switch/case » de la fonction « drawChar »</w:t>
       </w:r>
       <w:r>
         <w:t xml:space="preserve"> en un minimum de temps. </w:t>
@@ -352,25 +278,15 @@
       </w:r>
       <w:r>
         <w:t xml:space="preserve"> </w:t>
+      </w:r>
+      <w:r>
+        <w:t xml:space="preserve">Une fois le header xbm créé, </w:t>
+      </w:r>
+      <w:r>
+        <w:t>il suffisait de lire chaque bit</w:t>
       </w:r>
       <w:bookmarkStart w:id="0" w:name="_GoBack"/>
       <w:bookmarkEnd w:id="0"/>
-      <w:r>
-        <w:t xml:space="preserve">Une fois le header </w:t>
-      </w:r>
-      <w:proofErr w:type="spellStart"/>
-      <w:r>
-        <w:t>xbm</w:t>
-      </w:r>
-      <w:proofErr w:type="spellEnd"/>
-      <w:r>
-        <w:t xml:space="preserve"> créé, il suffisait de lire chaque </w:t>
-      </w:r>
-      <w:proofErr w:type="gramStart"/>
-      <w:r>
-        <w:t>bits</w:t>
-      </w:r>
-      <w:proofErr w:type="gramEnd"/>
       <w:r>
         <w:t xml:space="preserve"> de chaque ligne du caractère demandé, et d’écrire le caractère en conséquence.</w:t>
       </w:r>
@@ -532,13 +448,8 @@
     </w:r>
     <w:r>
       <w:tab/>
-      <w:t xml:space="preserve">Etienne </w:t>
+      <w:t>Etienne Ischer</w:t>
     </w:r>
-    <w:proofErr w:type="spellStart"/>
-    <w:r>
-      <w:t>Ischer</w:t>
-    </w:r>
-    <w:proofErr w:type="spellEnd"/>
   </w:p>
 </w:hdr>
 </file>

</xml_diff>

<commit_message>
Correction orthographique et grammaticale du rapport. Relecture du code ainsi que des commentaires.
</commit_message>
<xml_diff>
--- a/dessin_de_courbes/dessin_de_courbes/rapport.docx
+++ b/dessin_de_courbes/dessin_de_courbes/rapport.docx
@@ -22,6 +22,9 @@
       </w:r>
     </w:p>
     <w:p>
+      <w:pPr>
+        <w:ind w:firstLine="708"/>
+      </w:pPr>
       <w:r>
         <w:t xml:space="preserve">Le but de ce présent document et d’expliquer sommairement la manière dont le </w:t>
       </w:r>
@@ -75,10 +78,34 @@
     <w:p>
       <w:r>
         <w:tab/>
-        <w:t xml:space="preserve">Pour pouvoir travailler simultanément sur le projet, nous avons choisi de créer un dépôt « Git » afin d’y sauvegarder les sources. Cela permet de créer des branches qui peuvent correspondre aux différents éléments à implémenter au projet (lecture du fichier de configuration, génération de l’image, etc). Une fois cette partie de programme terminée et fonctionnel, il suffit de l’intégrer au programme principal qui est la branche « maître ». </w:t>
-      </w:r>
-      <w:r>
-        <w:t>Pour héberger le code source nous avons choisis d’utiliser la populaire plateforme de GitHub et SourceTree comme programme de gestion de dépôt.</w:t>
+        <w:t xml:space="preserve">Pour pouvoir travailler simultanément sur le projet, nous avons choisi de créer un dépôt « Git » afin d’y sauvegarder les sources. Cela permet de créer des branches qui peuvent correspondre aux différents éléments à implémenter au projet (lecture du fichier de configuration, génération de l’image, </w:t>
+      </w:r>
+      <w:proofErr w:type="spellStart"/>
+      <w:r>
+        <w:t>etc</w:t>
+      </w:r>
+      <w:proofErr w:type="spellEnd"/>
+      <w:r>
+        <w:t xml:space="preserve">). Une fois cette partie de programme terminée et fonctionnel, il suffit de l’intégrer au programme principal qui est la branche « maître ». </w:t>
+      </w:r>
+      <w:r>
+        <w:t xml:space="preserve">Pour héberger le code source nous avons choisis d’utiliser la populaire plateforme de </w:t>
+      </w:r>
+      <w:proofErr w:type="spellStart"/>
+      <w:r>
+        <w:t>GitHub</w:t>
+      </w:r>
+      <w:proofErr w:type="spellEnd"/>
+      <w:r>
+        <w:t xml:space="preserve"> et </w:t>
+      </w:r>
+      <w:proofErr w:type="spellStart"/>
+      <w:r>
+        <w:t>SourceTree</w:t>
+      </w:r>
+      <w:proofErr w:type="spellEnd"/>
+      <w:r>
+        <w:t xml:space="preserve"> comme programme de gestion de dépôt.</w:t>
       </w:r>
     </w:p>
     <w:p/>
@@ -115,12 +142,33 @@
     <w:p>
       <w:r>
         <w:tab/>
-      </w:r>
-      <w:r>
-        <w:t>Le programme a été composé de multiple fonction afin d’améliorer la lisibilité et la maintenabilité du code.</w:t>
-      </w:r>
-      <w:r>
-        <w:t xml:space="preserve"> Elles ont été pensées pour être le plus générique et simple possible, ainsi que pour offrir une certaines abstraction lors de l’écriture de données bitmap.</w:t>
+        <w:t xml:space="preserve">Le programme a été </w:t>
+      </w:r>
+      <w:r>
+        <w:t>décomposé en</w:t>
+      </w:r>
+      <w:r>
+        <w:t xml:space="preserve"> multiple</w:t>
+      </w:r>
+      <w:r>
+        <w:t>s</w:t>
+      </w:r>
+      <w:r>
+        <w:t xml:space="preserve"> fonction</w:t>
+      </w:r>
+      <w:r>
+        <w:t>s</w:t>
+      </w:r>
+      <w:r>
+        <w:t xml:space="preserve"> afin d’améliorer la lisibilité et la maintenabilité du code.</w:t>
+      </w:r>
+      <w:r>
+        <w:t xml:space="preserve"> Elles ont été pensées pour être le</w:t>
+      </w:r>
+      <w:bookmarkStart w:id="0" w:name="_GoBack"/>
+      <w:bookmarkEnd w:id="0"/>
+      <w:r>
+        <w:t xml:space="preserve"> plus générique et simple possible, ainsi que pour offrir une certaines abstraction lors de l’écriture de données bitmap.</w:t>
       </w:r>
     </w:p>
     <w:p>
@@ -130,7 +178,15 @@
     </w:p>
     <w:p>
       <w:r>
-        <w:t>Les fonctions draw, par exemple, sont toutes les fonctions permettant de dessiner et modifier les données bitmap bruts.</w:t>
+        <w:t xml:space="preserve">Les fonctions </w:t>
+      </w:r>
+      <w:proofErr w:type="spellStart"/>
+      <w:r>
+        <w:t>draw</w:t>
+      </w:r>
+      <w:proofErr w:type="spellEnd"/>
+      <w:r>
+        <w:t>, par exemple, sont toutes les fonctions permettant de dessiner et modifier les données bitmap bruts.</w:t>
       </w:r>
     </w:p>
     <w:p>
@@ -141,56 +197,107 @@
         <w:t>scindé</w:t>
       </w:r>
       <w:r>
-        <w:t xml:space="preserve"> les fonctions en plusieurs catégories.</w:t>
+        <w:t xml:space="preserve"> les fo</w:t>
+      </w:r>
+      <w:r>
+        <w:t>nctions en plusieurs catégories :</w:t>
+      </w:r>
+    </w:p>
+    <w:p>
+      <w:pPr>
+        <w:pStyle w:val="Paragraphedeliste"/>
+        <w:numPr>
+          <w:ilvl w:val="0"/>
+          <w:numId w:val="1"/>
+        </w:numPr>
+      </w:pPr>
+      <w:r>
+        <w:t>Les fonctions de dessin</w:t>
+      </w:r>
+    </w:p>
+    <w:p>
+      <w:pPr>
+        <w:pStyle w:val="Paragraphedeliste"/>
+        <w:numPr>
+          <w:ilvl w:val="0"/>
+          <w:numId w:val="1"/>
+        </w:numPr>
+      </w:pPr>
+      <w:r>
+        <w:t>Les fonctions bitmaps</w:t>
+      </w:r>
+    </w:p>
+    <w:p>
+      <w:pPr>
+        <w:pStyle w:val="Paragraphedeliste"/>
+        <w:numPr>
+          <w:ilvl w:val="0"/>
+          <w:numId w:val="1"/>
+        </w:numPr>
+      </w:pPr>
+      <w:r>
+        <w:t>Les fonctions de lecture/écriture de fichier</w:t>
+      </w:r>
+    </w:p>
+    <w:p>
+      <w:pPr>
+        <w:pStyle w:val="Paragraphedeliste"/>
+        <w:numPr>
+          <w:ilvl w:val="0"/>
+          <w:numId w:val="1"/>
+        </w:numPr>
+      </w:pPr>
+      <w:r>
+        <w:t>Les fonctions d’insertion de texte</w:t>
+      </w:r>
+    </w:p>
+    <w:p>
+      <w:pPr>
+        <w:pStyle w:val="Paragraphedeliste"/>
+        <w:numPr>
+          <w:ilvl w:val="0"/>
+          <w:numId w:val="1"/>
+        </w:numPr>
+      </w:pPr>
+      <w:r>
+        <w:t>Les fonctions de vérification d’erreurs</w:t>
+      </w:r>
+    </w:p>
+    <w:p>
+      <w:r>
+        <w:t>A l’origine, chaque fonction avait son propre header et son propre fichier source. Par soucis de portabilité, et de faciliter de compilation sur les autres environnements, nous avons quasiment tout regroupé dans un seul fichier source.</w:t>
+      </w:r>
+    </w:p>
+    <w:p>
+      <w:pPr>
+        <w:pStyle w:val="Titre3"/>
+      </w:pPr>
+      <w:r>
+        <w:t>Problèmes rencontrés</w:t>
       </w:r>
     </w:p>
     <w:p>
       <w:r>
         <w:tab/>
-        <w:t>Les fonctions de dessin</w:t>
-      </w:r>
-    </w:p>
-    <w:p>
-      <w:r>
-        <w:tab/>
-        <w:t>Les fonctions bitmaps</w:t>
-      </w:r>
-    </w:p>
-    <w:p>
-      <w:r>
-        <w:tab/>
-        <w:t>Les fonctions de lecture/écriture de fichier</w:t>
-      </w:r>
-    </w:p>
-    <w:p>
-      <w:r>
-        <w:tab/>
-        <w:t>Les fonctions d’insertion de texte</w:t>
-      </w:r>
-    </w:p>
-    <w:p>
-      <w:r>
-        <w:tab/>
-        <w:t>Les fonctions de vérification d’erreurs</w:t>
-      </w:r>
-    </w:p>
-    <w:p>
-      <w:r>
-        <w:t>A l’origine, chaque fonction avait son propre header et son propre fichier source. Par soucis de portabilité, et de faciliter de compilation sur les autres environnements, nous avons quasiment tout regroupé dans un seul fichier source.</w:t>
-      </w:r>
-    </w:p>
-    <w:p>
-      <w:pPr>
-        <w:pStyle w:val="Titre3"/>
-      </w:pPr>
-      <w:r>
-        <w:t>Problèmes rencontrés</w:t>
-      </w:r>
-    </w:p>
-    <w:p>
-      <w:r>
-        <w:tab/>
-        <w:t>Les dépassements de tableau, qui sont arrivé à plusieurs reprise lors de nos tests, ne faisait que rarement planté le logiciel. En effet, la majeure partie du temps, cela n’avait d’incidence que dans les données bitmaps. Nous nous sommes retrouvés à plusieurs reprises avec des images complètement erronées</w:t>
+        <w:t>Les dépassements de tableau, qui sont arrivé</w:t>
+      </w:r>
+      <w:r>
+        <w:t>s</w:t>
+      </w:r>
+      <w:r>
+        <w:t xml:space="preserve"> à plusieurs repri</w:t>
+      </w:r>
+      <w:r>
+        <w:t>ses lors de nos tests, ne faisaient que rarement planter</w:t>
+      </w:r>
+      <w:r>
+        <w:t xml:space="preserve"> le logiciel. En effet, la majeure partie du temps, cela n’avait d’incidence que </w:t>
+      </w:r>
+      <w:r>
+        <w:t xml:space="preserve">sur </w:t>
+      </w:r>
+      <w:r>
+        <w:t xml:space="preserve"> les données bitmaps. Nous nous sommes retrouvés à plusieurs reprises avec des images complètement erronées</w:t>
       </w:r>
       <w:r>
         <w:t>, voir artistiquement intéressantes.</w:t>
@@ -232,40 +339,112 @@
         <w:t xml:space="preserve">rencontré </w:t>
       </w:r>
       <w:r>
-        <w:t>a été l’utilisation des fontes. En effet, aucune bibliothèque standard ne permet de convertir un caractère en une image bitmap. Nous avions déjà prévu les noms de fonctions, mais absolument pas comment nous y prendre pour générer des caractères imprimables. En recherchant sur le très populaire site Web « </w:t>
-      </w:r>
+        <w:t xml:space="preserve">a été l’utilisation des </w:t>
+      </w:r>
+      <w:r>
+        <w:t>« </w:t>
+      </w:r>
+      <w:r>
+        <w:rPr>
+          <w:i/>
+        </w:rPr>
+        <w:t>fonts</w:t>
+      </w:r>
+      <w:r>
+        <w:t> »</w:t>
+      </w:r>
+      <w:r>
+        <w:t>. En effet, aucune bibliothèque standard ne permet de convertir un caractère en une image bitmap. Nous avions déjà prévu les noms de fonctions, mais absolument pas comment nous y prendre pour générer des caractères imprimables. En recherchant sur le très populaire site Web « </w:t>
+      </w:r>
+      <w:proofErr w:type="spellStart"/>
       <w:r>
         <w:t>StackOv</w:t>
       </w:r>
       <w:r>
-        <w:t>erflow », un utilisateur suggérait de créer les caractères dans un fichier xbm, contenant une structure composée d’octet. Cette structure, mise sous forme de tableau, représentait parfaitement le caractère demandé. Après pas mal de recherche, nous n’avions malheureusement trouvé aucun header xbm utilisable pour notre programme.</w:t>
+        <w:t>erflow</w:t>
+      </w:r>
+      <w:proofErr w:type="spellEnd"/>
+      <w:r>
+        <w:t xml:space="preserve"> », un utilisateur suggérait de créer les caractères dans un fichier </w:t>
+      </w:r>
+      <w:proofErr w:type="spellStart"/>
+      <w:r>
+        <w:t>xbm</w:t>
+      </w:r>
+      <w:proofErr w:type="spellEnd"/>
+      <w:r>
+        <w:t xml:space="preserve">, contenant une structure composée d’octet. Cette structure, mise sous forme de tableau, représentait parfaitement le caractère demandé. Après pas mal de recherche, nous </w:t>
+      </w:r>
+      <w:r>
+        <w:t>n’avons</w:t>
+      </w:r>
+      <w:r>
+        <w:t xml:space="preserve"> malheureusement trouvé aucun header </w:t>
+      </w:r>
+      <w:proofErr w:type="spellStart"/>
+      <w:r>
+        <w:t>xbm</w:t>
+      </w:r>
+      <w:proofErr w:type="spellEnd"/>
+      <w:r>
+        <w:t xml:space="preserve"> util</w:t>
+      </w:r>
+      <w:r>
+        <w:t>isable pour notre programme,</w:t>
       </w:r>
       <w:r>
         <w:t xml:space="preserve"> </w:t>
       </w:r>
       <w:r>
-        <w:t xml:space="preserve">Surtout </w:t>
-      </w:r>
-      <w:r>
-        <w:t>vu la taille de fonte demandée.</w:t>
-      </w:r>
-      <w:r>
-        <w:t xml:space="preserve"> Nous avons donc choisi de le générer. A l’aide d’un peu de script bash, du </w:t>
-      </w:r>
-      <w:r>
-        <w:t>logiciel ImageMagick</w:t>
-      </w:r>
+        <w:t>s</w:t>
+      </w:r>
+      <w:r>
+        <w:t>urtout vu la taille de fonte demandée.</w:t>
+      </w:r>
+      <w:r>
+        <w:t xml:space="preserve"> Nous avons donc choisi de le générer. A l’aide d’un peu de script </w:t>
+      </w:r>
+      <w:proofErr w:type="spellStart"/>
+      <w:r>
+        <w:t>bash</w:t>
+      </w:r>
+      <w:proofErr w:type="spellEnd"/>
+      <w:r>
+        <w:t xml:space="preserve">, du </w:t>
+      </w:r>
+      <w:r>
+        <w:t xml:space="preserve">logiciel </w:t>
+      </w:r>
+      <w:proofErr w:type="spellStart"/>
+      <w:r>
+        <w:t>ImageMagick</w:t>
+      </w:r>
+      <w:proofErr w:type="spellEnd"/>
       <w:r>
         <w:t xml:space="preserve">, </w:t>
       </w:r>
       <w:r>
-        <w:t>ainsi que d’un peu de script Perl, nous avons pu directement générer nos caractères, ainsi que le « switch/case » de la fonction « drawChar »</w:t>
+        <w:t>ainsi que d’un peu de script Perl, nous avons pu directement générer nos caractères, ainsi que le « switch/case » de la fonction « </w:t>
+      </w:r>
+      <w:proofErr w:type="spellStart"/>
+      <w:r>
+        <w:t>drawChar</w:t>
+      </w:r>
+      <w:proofErr w:type="spellEnd"/>
+      <w:r>
+        <w:t> »</w:t>
       </w:r>
       <w:r>
         <w:t xml:space="preserve"> en un minimum de temps. </w:t>
       </w:r>
       <w:r>
-        <w:t xml:space="preserve">Certains caractère étaient complètement </w:t>
+        <w:t>Certains caractère</w:t>
+      </w:r>
+      <w:r>
+        <w:t>s</w:t>
+      </w:r>
+      <w:r>
+        <w:t xml:space="preserve"> étaient complètement </w:t>
       </w:r>
       <w:r>
         <w:t>illisibles</w:t>
@@ -274,21 +453,52 @@
         <w:t xml:space="preserve"> et ont dû </w:t>
       </w:r>
       <w:r>
-        <w:t>être modifié à la main.</w:t>
+        <w:t>être modifié</w:t>
+      </w:r>
+      <w:r>
+        <w:t>s</w:t>
+      </w:r>
+      <w:r>
+        <w:t xml:space="preserve"> à la main.</w:t>
       </w:r>
       <w:r>
         <w:t xml:space="preserve"> </w:t>
       </w:r>
       <w:r>
-        <w:t xml:space="preserve">Une fois le header xbm créé, </w:t>
-      </w:r>
-      <w:r>
-        <w:t>il suffisait de lire chaque bit</w:t>
-      </w:r>
-      <w:bookmarkStart w:id="0" w:name="_GoBack"/>
-      <w:bookmarkEnd w:id="0"/>
+        <w:t xml:space="preserve">Une fois le header </w:t>
+      </w:r>
+      <w:proofErr w:type="spellStart"/>
+      <w:r>
+        <w:t>xbm</w:t>
+      </w:r>
+      <w:proofErr w:type="spellEnd"/>
+      <w:r>
+        <w:t xml:space="preserve"> créé, </w:t>
+      </w:r>
+      <w:r>
+        <w:t xml:space="preserve">il </w:t>
+      </w:r>
+      <w:r>
+        <w:t xml:space="preserve">suffisait </w:t>
+      </w:r>
+      <w:r>
+        <w:t>de lire chaque bit</w:t>
+      </w:r>
       <w:r>
         <w:t xml:space="preserve"> de chaque ligne du caractère demandé, et d’écrire le caractère en conséquence.</w:t>
+      </w:r>
+    </w:p>
+    <w:p>
+      <w:pPr>
+        <w:rPr>
+          <w:rFonts w:asciiTheme="majorHAnsi" w:eastAsiaTheme="majorEastAsia" w:hAnsiTheme="majorHAnsi" w:cstheme="majorBidi"/>
+          <w:color w:val="1F4D78" w:themeColor="accent1" w:themeShade="7F"/>
+          <w:sz w:val="24"/>
+          <w:szCs w:val="24"/>
+        </w:rPr>
+      </w:pPr>
+      <w:r>
+        <w:br w:type="page"/>
       </w:r>
     </w:p>
     <w:p>
@@ -321,9 +531,10 @@
         <w:t>Afin de palier à un maximum de problème, nous avons mis en place une fonction de vérification des valeurs entrées.</w:t>
       </w:r>
     </w:p>
+    <w:p/>
     <w:sectPr>
-      <w:headerReference w:type="default" r:id="rId6"/>
-      <w:footerReference w:type="default" r:id="rId7"/>
+      <w:headerReference w:type="default" r:id="rId7"/>
+      <w:footerReference w:type="default" r:id="rId8"/>
       <w:pgSz w:w="11906" w:h="16838"/>
       <w:pgMar w:top="1417" w:right="1417" w:bottom="1417" w:left="1417" w:header="708" w:footer="708" w:gutter="0"/>
       <w:cols w:space="708"/>
@@ -365,7 +576,7 @@
       <w:pStyle w:val="Pieddepage"/>
     </w:pPr>
     <w:r>
-      <w:t>mardi 24 juin 2014</w:t>
+      <w:t>dimanche 29 juin 2014</w:t>
     </w:r>
     <w:r>
       <w:tab/>
@@ -452,6 +663,126 @@
     </w:r>
   </w:p>
 </w:hdr>
+</file>
+
+<file path=word/numbering.xml><?xml version="1.0" encoding="utf-8"?>
+<w:numbering xmlns:wpc="http://schemas.microsoft.com/office/word/2010/wordprocessingCanvas" xmlns:mc="http://schemas.openxmlformats.org/markup-compatibility/2006" xmlns:o="urn:schemas-microsoft-com:office:office" xmlns:r="http://schemas.openxmlformats.org/officeDocument/2006/relationships" xmlns:m="http://schemas.openxmlformats.org/officeDocument/2006/math" xmlns:v="urn:schemas-microsoft-com:vml" xmlns:wp14="http://schemas.microsoft.com/office/word/2010/wordprocessingDrawing" xmlns:wp="http://schemas.openxmlformats.org/drawingml/2006/wordprocessingDrawing" xmlns:w10="urn:schemas-microsoft-com:office:word" xmlns:w="http://schemas.openxmlformats.org/wordprocessingml/2006/main" xmlns:w14="http://schemas.microsoft.com/office/word/2010/wordml" xmlns:w15="http://schemas.microsoft.com/office/word/2012/wordml" xmlns:wpg="http://schemas.microsoft.com/office/word/2010/wordprocessingGroup" xmlns:wpi="http://schemas.microsoft.com/office/word/2010/wordprocessingInk" xmlns:wne="http://schemas.microsoft.com/office/word/2006/wordml" xmlns:wps="http://schemas.microsoft.com/office/word/2010/wordprocessingShape" mc:Ignorable="w14 w15 wp14">
+  <w:abstractNum w:abstractNumId="0">
+    <w:nsid w:val="1C483BE4"/>
+    <w:multiLevelType w:val="hybridMultilevel"/>
+    <w:tmpl w:val="F14452E0"/>
+    <w:lvl w:ilvl="0" w:tplc="098C8A02">
+      <w:numFmt w:val="bullet"/>
+      <w:lvlText w:val="-"/>
+      <w:lvlJc w:val="left"/>
+      <w:pPr>
+        <w:ind w:left="720" w:hanging="360"/>
+      </w:pPr>
+      <w:rPr>
+        <w:rFonts w:ascii="Calibri" w:eastAsiaTheme="minorHAnsi" w:hAnsi="Calibri" w:cstheme="minorBidi" w:hint="default"/>
+      </w:rPr>
+    </w:lvl>
+    <w:lvl w:ilvl="1" w:tplc="100C0003" w:tentative="1">
+      <w:start w:val="1"/>
+      <w:numFmt w:val="bullet"/>
+      <w:lvlText w:val="o"/>
+      <w:lvlJc w:val="left"/>
+      <w:pPr>
+        <w:ind w:left="1440" w:hanging="360"/>
+      </w:pPr>
+      <w:rPr>
+        <w:rFonts w:ascii="Courier New" w:hAnsi="Courier New" w:cs="Courier New" w:hint="default"/>
+      </w:rPr>
+    </w:lvl>
+    <w:lvl w:ilvl="2" w:tplc="100C0005" w:tentative="1">
+      <w:start w:val="1"/>
+      <w:numFmt w:val="bullet"/>
+      <w:lvlText w:val=""/>
+      <w:lvlJc w:val="left"/>
+      <w:pPr>
+        <w:ind w:left="2160" w:hanging="360"/>
+      </w:pPr>
+      <w:rPr>
+        <w:rFonts w:ascii="Wingdings" w:hAnsi="Wingdings" w:hint="default"/>
+      </w:rPr>
+    </w:lvl>
+    <w:lvl w:ilvl="3" w:tplc="100C0001" w:tentative="1">
+      <w:start w:val="1"/>
+      <w:numFmt w:val="bullet"/>
+      <w:lvlText w:val=""/>
+      <w:lvlJc w:val="left"/>
+      <w:pPr>
+        <w:ind w:left="2880" w:hanging="360"/>
+      </w:pPr>
+      <w:rPr>
+        <w:rFonts w:ascii="Symbol" w:hAnsi="Symbol" w:hint="default"/>
+      </w:rPr>
+    </w:lvl>
+    <w:lvl w:ilvl="4" w:tplc="100C0003" w:tentative="1">
+      <w:start w:val="1"/>
+      <w:numFmt w:val="bullet"/>
+      <w:lvlText w:val="o"/>
+      <w:lvlJc w:val="left"/>
+      <w:pPr>
+        <w:ind w:left="3600" w:hanging="360"/>
+      </w:pPr>
+      <w:rPr>
+        <w:rFonts w:ascii="Courier New" w:hAnsi="Courier New" w:cs="Courier New" w:hint="default"/>
+      </w:rPr>
+    </w:lvl>
+    <w:lvl w:ilvl="5" w:tplc="100C0005" w:tentative="1">
+      <w:start w:val="1"/>
+      <w:numFmt w:val="bullet"/>
+      <w:lvlText w:val=""/>
+      <w:lvlJc w:val="left"/>
+      <w:pPr>
+        <w:ind w:left="4320" w:hanging="360"/>
+      </w:pPr>
+      <w:rPr>
+        <w:rFonts w:ascii="Wingdings" w:hAnsi="Wingdings" w:hint="default"/>
+      </w:rPr>
+    </w:lvl>
+    <w:lvl w:ilvl="6" w:tplc="100C0001" w:tentative="1">
+      <w:start w:val="1"/>
+      <w:numFmt w:val="bullet"/>
+      <w:lvlText w:val=""/>
+      <w:lvlJc w:val="left"/>
+      <w:pPr>
+        <w:ind w:left="5040" w:hanging="360"/>
+      </w:pPr>
+      <w:rPr>
+        <w:rFonts w:ascii="Symbol" w:hAnsi="Symbol" w:hint="default"/>
+      </w:rPr>
+    </w:lvl>
+    <w:lvl w:ilvl="7" w:tplc="100C0003" w:tentative="1">
+      <w:start w:val="1"/>
+      <w:numFmt w:val="bullet"/>
+      <w:lvlText w:val="o"/>
+      <w:lvlJc w:val="left"/>
+      <w:pPr>
+        <w:ind w:left="5760" w:hanging="360"/>
+      </w:pPr>
+      <w:rPr>
+        <w:rFonts w:ascii="Courier New" w:hAnsi="Courier New" w:cs="Courier New" w:hint="default"/>
+      </w:rPr>
+    </w:lvl>
+    <w:lvl w:ilvl="8" w:tplc="100C0005" w:tentative="1">
+      <w:start w:val="1"/>
+      <w:numFmt w:val="bullet"/>
+      <w:lvlText w:val=""/>
+      <w:lvlJc w:val="left"/>
+      <w:pPr>
+        <w:ind w:left="6480" w:hanging="360"/>
+      </w:pPr>
+      <w:rPr>
+        <w:rFonts w:ascii="Wingdings" w:hAnsi="Wingdings" w:hint="default"/>
+      </w:rPr>
+    </w:lvl>
+  </w:abstractNum>
+  <w:num w:numId="1">
+    <w:abstractNumId w:val="0"/>
+  </w:num>
+</w:numbering>
 </file>
 
 <file path=word/styles.xml><?xml version="1.0" encoding="utf-8"?>
@@ -1023,6 +1354,17 @@
       <w:szCs w:val="24"/>
     </w:rPr>
   </w:style>
+  <w:style w:type="paragraph" w:styleId="Paragraphedeliste">
+    <w:name w:val="List Paragraph"/>
+    <w:basedOn w:val="Normal"/>
+    <w:uiPriority w:val="34"/>
+    <w:qFormat/>
+    <w:rsid w:val="00391EBE"/>
+    <w:pPr>
+      <w:ind w:left="720"/>
+      <w:contextualSpacing/>
+    </w:pPr>
+  </w:style>
 </w:styles>
 </file>
 
@@ -1031,10 +1373,10 @@
   <a:themeElements>
     <a:clrScheme name="Office">
       <a:dk1>
-        <a:sysClr val="windowText" lastClr="BFCDDB"/>
+        <a:sysClr val="windowText" lastClr="000000"/>
       </a:dk1>
       <a:lt1>
-        <a:sysClr val="window" lastClr="23282D"/>
+        <a:sysClr val="window" lastClr="FFFFFF"/>
       </a:lt1>
       <a:dk2>
         <a:srgbClr val="44546A"/>

</xml_diff>